<commit_message>
Removing images that dont contain anything in it
</commit_message>
<xml_diff>
--- a/Results /13 April 2020.docx
+++ b/Results /13 April 2020.docx
@@ -1257,9 +1257,9 @@
         </w:rPr>
         <w:lastRenderedPageBreak/>
         <w:drawing>
-          <wp:inline distT="0" distB="0" distL="0" distR="0" wp14:anchorId="413DEEF3" wp14:editId="729BC9F2">
-            <wp:extent cx="6642100" cy="2733675"/>
-            <wp:effectExtent l="0" t="0" r="0" b="0"/>
+          <wp:inline distT="0" distB="0" distL="0" distR="0" wp14:anchorId="413DEEF3" wp14:editId="7A72087A">
+            <wp:extent cx="6406515" cy="2636716"/>
+            <wp:effectExtent l="0" t="0" r="0" b="5080"/>
             <wp:docPr id="4" name="Picture 4" descr="A picture containing computer&#10;&#10;Description automatically generated"/>
             <wp:cNvGraphicFramePr>
               <a:graphicFrameLocks xmlns:a="http://schemas.openxmlformats.org/drawingml/2006/main" noChangeAspect="1"/>
@@ -1272,7 +1272,1134 @@
                     <pic:cNvPicPr/>
                   </pic:nvPicPr>
                   <pic:blipFill>
-                    <a:blip r:embed="rId4" cstate="print">
+                    <a:blip r:embed="rId5" cstate="print">
+                      <a:extLst>
+                        <a:ext uri="{28A0092B-C50C-407E-A947-70E740481C1C}">
+                          <a14:useLocalDpi xmlns:a14="http://schemas.microsoft.com/office/drawing/2010/main" val="0"/>
+                        </a:ext>
+                      </a:extLst>
+                    </a:blip>
+                    <a:stretch>
+                      <a:fillRect/>
+                    </a:stretch>
+                  </pic:blipFill>
+                  <pic:spPr>
+                    <a:xfrm>
+                      <a:off x="0" y="0"/>
+                      <a:ext cx="6433006" cy="2647619"/>
+                    </a:xfrm>
+                    <a:prstGeom prst="rect">
+                      <a:avLst/>
+                    </a:prstGeom>
+                  </pic:spPr>
+                </pic:pic>
+              </a:graphicData>
+            </a:graphic>
+          </wp:inline>
+        </w:drawing>
+      </w:r>
+    </w:p>
+    <w:p>
+      <w:pPr>
+        <w:rPr>
+          <w:lang w:val="en-US"/>
+        </w:rPr>
+      </w:pPr>
+    </w:p>
+    <w:p>
+      <w:pPr>
+        <w:rPr>
+          <w:lang w:val="en-US"/>
+        </w:rPr>
+      </w:pPr>
+    </w:p>
+    <w:p>
+      <w:pPr>
+        <w:rPr>
+          <w:b/>
+          <w:bCs/>
+          <w:u w:val="single"/>
+          <w:lang w:val="en-US"/>
+        </w:rPr>
+      </w:pPr>
+      <w:r>
+        <w:rPr>
+          <w:b/>
+          <w:bCs/>
+          <w:u w:val="single"/>
+          <w:lang w:val="en-US"/>
+        </w:rPr>
+        <w:t>Not Using Gaussian Normalization (block 14):</w:t>
+      </w:r>
+    </w:p>
+    <w:p>
+      <w:pPr>
+        <w:rPr>
+          <w:lang w:val="en-US"/>
+        </w:rPr>
+      </w:pPr>
+      <w:r>
+        <w:rPr>
+          <w:lang w:val="en-US"/>
+        </w:rPr>
+        <w:t>Accuracy on Test: 98.3</w:t>
+      </w:r>
+    </w:p>
+    <w:p>
+      <w:pPr>
+        <w:rPr>
+          <w:lang w:val="en-US"/>
+        </w:rPr>
+      </w:pPr>
+    </w:p>
+    <w:p>
+      <w:pPr>
+        <w:rPr>
+          <w:u w:val="single"/>
+          <w:lang w:val="en-US"/>
+        </w:rPr>
+      </w:pPr>
+      <w:r>
+        <w:rPr>
+          <w:u w:val="single"/>
+          <w:lang w:val="en-US"/>
+        </w:rPr>
+        <w:t>Unseen:</w:t>
+      </w:r>
+    </w:p>
+    <w:p>
+      <w:pPr>
+        <w:rPr>
+          <w:lang w:val="en-US"/>
+        </w:rPr>
+      </w:pPr>
+      <w:r>
+        <w:rPr>
+          <w:lang w:val="en-US"/>
+        </w:rPr>
+        <w:tab/>
+      </w:r>
+      <w:r>
+        <w:rPr>
+          <w:lang w:val="en-US"/>
+        </w:rPr>
+        <w:tab/>
+      </w:r>
+      <w:r>
+        <w:rPr>
+          <w:lang w:val="en-US"/>
+        </w:rPr>
+        <w:tab/>
+      </w:r>
+      <w:r>
+        <w:rPr>
+          <w:lang w:val="en-US"/>
+        </w:rPr>
+        <w:tab/>
+      </w:r>
+      <w:r>
+        <w:rPr>
+          <w:lang w:val="en-US"/>
+        </w:rPr>
+        <w:tab/>
+      </w:r>
+      <w:r>
+        <w:rPr>
+          <w:lang w:val="en-US"/>
+        </w:rPr>
+        <w:tab/>
+        <w:t>#1</w:t>
+      </w:r>
+      <w:r>
+        <w:rPr>
+          <w:lang w:val="en-US"/>
+        </w:rPr>
+        <w:tab/>
+      </w:r>
+      <w:r>
+        <w:rPr>
+          <w:lang w:val="en-US"/>
+        </w:rPr>
+        <w:tab/>
+        <w:t>#0</w:t>
+      </w:r>
+      <w:r>
+        <w:rPr>
+          <w:lang w:val="en-US"/>
+        </w:rPr>
+        <w:tab/>
+      </w:r>
+      <w:r>
+        <w:rPr>
+          <w:lang w:val="en-US"/>
+        </w:rPr>
+        <w:tab/>
+      </w:r>
+    </w:p>
+    <w:p>
+      <w:pPr>
+        <w:rPr>
+          <w:lang w:val="en-US"/>
+        </w:rPr>
+      </w:pPr>
+      <w:proofErr w:type="spellStart"/>
+      <w:proofErr w:type="gramStart"/>
+      <w:r>
+        <w:rPr>
+          <w:lang w:val="en-US"/>
+        </w:rPr>
+        <w:t>DataKnown</w:t>
+      </w:r>
+      <w:proofErr w:type="spellEnd"/>
+      <w:r>
+        <w:rPr>
+          <w:lang w:val="en-US"/>
+        </w:rPr>
+        <w:t>(</w:t>
+      </w:r>
+      <w:proofErr w:type="gramEnd"/>
+      <w:r>
+        <w:rPr>
+          <w:lang w:val="en-US"/>
+        </w:rPr>
+        <w:t>DES2017)</w:t>
+      </w:r>
+      <w:r>
+        <w:rPr>
+          <w:lang w:val="en-US"/>
+        </w:rPr>
+        <w:tab/>
+      </w:r>
+      <w:r>
+        <w:rPr>
+          <w:lang w:val="en-US"/>
+        </w:rPr>
+        <w:tab/>
+      </w:r>
+      <w:r>
+        <w:rPr>
+          <w:lang w:val="en-US"/>
+        </w:rPr>
+        <w:tab/>
+      </w:r>
+      <w:r>
+        <w:rPr>
+          <w:lang w:val="en-US"/>
+        </w:rPr>
+        <w:t>1</w:t>
+      </w:r>
+      <w:r>
+        <w:rPr>
+          <w:lang w:val="en-US"/>
+        </w:rPr>
+        <w:t>9</w:t>
+      </w:r>
+      <w:r>
+        <w:rPr>
+          <w:lang w:val="en-US"/>
+        </w:rPr>
+        <w:tab/>
+      </w:r>
+      <w:r>
+        <w:rPr>
+          <w:lang w:val="en-US"/>
+        </w:rPr>
+        <w:tab/>
+      </w:r>
+      <w:r>
+        <w:rPr>
+          <w:lang w:val="en-US"/>
+        </w:rPr>
+        <w:t>28</w:t>
+      </w:r>
+      <w:r>
+        <w:rPr>
+          <w:lang w:val="en-US"/>
+        </w:rPr>
+        <w:tab/>
+      </w:r>
+      <w:r>
+        <w:rPr>
+          <w:lang w:val="en-US"/>
+        </w:rPr>
+        <w:t xml:space="preserve">  </w:t>
+      </w:r>
+      <w:r>
+        <w:rPr>
+          <w:lang w:val="en-US"/>
+        </w:rPr>
+        <w:tab/>
+      </w:r>
+      <w:r>
+        <w:rPr>
+          <w:lang w:val="en-US"/>
+        </w:rPr>
+        <w:tab/>
+      </w:r>
+      <w:r>
+        <w:rPr>
+          <w:lang w:val="en-US"/>
+        </w:rPr>
+        <w:t>1</w:t>
+      </w:r>
+      <w:r>
+        <w:rPr>
+          <w:lang w:val="en-US"/>
+        </w:rPr>
+        <w:t>9</w:t>
+      </w:r>
+      <w:r>
+        <w:rPr>
+          <w:lang w:val="en-US"/>
+        </w:rPr>
+        <w:t>/47</w:t>
+      </w:r>
+    </w:p>
+    <w:p>
+      <w:pPr>
+        <w:pBdr>
+          <w:bottom w:val="single" w:sz="12" w:space="1" w:color="auto"/>
+        </w:pBdr>
+        <w:rPr>
+          <w:lang w:val="en-US"/>
+        </w:rPr>
+      </w:pPr>
+      <w:proofErr w:type="gramStart"/>
+      <w:r>
+        <w:rPr>
+          <w:lang w:val="en-US"/>
+        </w:rPr>
+        <w:t>Unknown(</w:t>
+      </w:r>
+      <w:proofErr w:type="spellStart"/>
+      <w:proofErr w:type="gramEnd"/>
+      <w:r>
+        <w:rPr>
+          <w:lang w:val="en-US"/>
+        </w:rPr>
+        <w:t>Unknown_Processed</w:t>
+      </w:r>
+      <w:proofErr w:type="spellEnd"/>
+      <w:r>
+        <w:rPr>
+          <w:lang w:val="en-US"/>
+        </w:rPr>
+        <w:t>)</w:t>
+      </w:r>
+      <w:r>
+        <w:rPr>
+          <w:lang w:val="en-US"/>
+        </w:rPr>
+        <w:tab/>
+      </w:r>
+      <w:r>
+        <w:rPr>
+          <w:lang w:val="en-US"/>
+        </w:rPr>
+        <w:tab/>
+      </w:r>
+      <w:r>
+        <w:rPr>
+          <w:lang w:val="en-US"/>
+        </w:rPr>
+        <w:t>0</w:t>
+      </w:r>
+      <w:r>
+        <w:rPr>
+          <w:lang w:val="en-US"/>
+        </w:rPr>
+        <w:tab/>
+      </w:r>
+      <w:r>
+        <w:rPr>
+          <w:lang w:val="en-US"/>
+        </w:rPr>
+        <w:tab/>
+      </w:r>
+      <w:r>
+        <w:rPr>
+          <w:lang w:val="en-US"/>
+        </w:rPr>
+        <w:t>47</w:t>
+      </w:r>
+      <w:r>
+        <w:rPr>
+          <w:lang w:val="en-US"/>
+        </w:rPr>
+        <w:tab/>
+      </w:r>
+      <w:r>
+        <w:rPr>
+          <w:lang w:val="en-US"/>
+        </w:rPr>
+        <w:tab/>
+      </w:r>
+      <w:r>
+        <w:rPr>
+          <w:lang w:val="en-US"/>
+        </w:rPr>
+        <w:tab/>
+        <w:t xml:space="preserve">  </w:t>
+      </w:r>
+      <w:r>
+        <w:rPr>
+          <w:lang w:val="en-US"/>
+        </w:rPr>
+        <w:t>47</w:t>
+      </w:r>
+      <w:r>
+        <w:rPr>
+          <w:lang w:val="en-US"/>
+        </w:rPr>
+        <w:t>/47</w:t>
+      </w:r>
+    </w:p>
+    <w:p>
+      <w:pPr>
+        <w:pBdr>
+          <w:bottom w:val="single" w:sz="12" w:space="1" w:color="auto"/>
+        </w:pBdr>
+        <w:rPr>
+          <w:lang w:val="en-US"/>
+        </w:rPr>
+      </w:pPr>
+    </w:p>
+    <w:p>
+      <w:pPr>
+        <w:pBdr>
+          <w:bottom w:val="single" w:sz="12" w:space="1" w:color="auto"/>
+        </w:pBdr>
+        <w:rPr>
+          <w:lang w:val="en-US"/>
+        </w:rPr>
+      </w:pPr>
+    </w:p>
+    <w:p>
+      <w:pPr>
+        <w:pBdr>
+          <w:bottom w:val="single" w:sz="12" w:space="1" w:color="auto"/>
+        </w:pBdr>
+        <w:rPr>
+          <w:lang w:val="en-US"/>
+        </w:rPr>
+      </w:pPr>
+      <w:r>
+        <w:rPr>
+          <w:noProof/>
+          <w:lang w:val="en-US"/>
+        </w:rPr>
+        <w:drawing>
+          <wp:inline distT="0" distB="0" distL="0" distR="0" wp14:anchorId="08D32CF1" wp14:editId="51CBB4B6">
+            <wp:extent cx="6406956" cy="2865120"/>
+            <wp:effectExtent l="0" t="0" r="0" b="5080"/>
+            <wp:docPr id="1" name="Picture 1" descr="A screenshot of a cell phone&#10;&#10;Description automatically generated"/>
+            <wp:cNvGraphicFramePr>
+              <a:graphicFrameLocks xmlns:a="http://schemas.openxmlformats.org/drawingml/2006/main" noChangeAspect="1"/>
+            </wp:cNvGraphicFramePr>
+            <a:graphic xmlns:a="http://schemas.openxmlformats.org/drawingml/2006/main">
+              <a:graphicData uri="http://schemas.openxmlformats.org/drawingml/2006/picture">
+                <pic:pic xmlns:pic="http://schemas.openxmlformats.org/drawingml/2006/picture">
+                  <pic:nvPicPr>
+                    <pic:cNvPr id="1" name="Screenshot 2020-04-13 at 10.55.26.png"/>
+                    <pic:cNvPicPr/>
+                  </pic:nvPicPr>
+                  <pic:blipFill>
+                    <a:blip r:embed="rId6" cstate="print">
+                      <a:extLst>
+                        <a:ext uri="{28A0092B-C50C-407E-A947-70E740481C1C}">
+                          <a14:useLocalDpi xmlns:a14="http://schemas.microsoft.com/office/drawing/2010/main" val="0"/>
+                        </a:ext>
+                      </a:extLst>
+                    </a:blip>
+                    <a:stretch>
+                      <a:fillRect/>
+                    </a:stretch>
+                  </pic:blipFill>
+                  <pic:spPr>
+                    <a:xfrm>
+                      <a:off x="0" y="0"/>
+                      <a:ext cx="6413758" cy="2868162"/>
+                    </a:xfrm>
+                    <a:prstGeom prst="rect">
+                      <a:avLst/>
+                    </a:prstGeom>
+                  </pic:spPr>
+                </pic:pic>
+              </a:graphicData>
+            </a:graphic>
+          </wp:inline>
+        </w:drawing>
+      </w:r>
+      <w:r>
+        <w:rPr>
+          <w:lang w:val="en-US"/>
+        </w:rPr>
+        <w:t xml:space="preserve"> </w:t>
+      </w:r>
+    </w:p>
+    <w:p>
+      <w:pPr>
+        <w:pBdr>
+          <w:bottom w:val="single" w:sz="12" w:space="1" w:color="auto"/>
+        </w:pBdr>
+        <w:rPr>
+          <w:lang w:val="en-US"/>
+        </w:rPr>
+      </w:pPr>
+    </w:p>
+    <w:p>
+      <w:pPr>
+        <w:pBdr>
+          <w:bottom w:val="single" w:sz="12" w:space="1" w:color="auto"/>
+        </w:pBdr>
+        <w:rPr>
+          <w:lang w:val="en-US"/>
+        </w:rPr>
+      </w:pPr>
+    </w:p>
+    <w:p>
+      <w:pPr>
+        <w:rPr>
+          <w:lang w:val="en-US"/>
+        </w:rPr>
+      </w:pPr>
+    </w:p>
+    <w:p>
+      <w:pPr>
+        <w:rPr>
+          <w:b/>
+          <w:bCs/>
+          <w:u w:val="single"/>
+          <w:lang w:val="en-US"/>
+        </w:rPr>
+      </w:pPr>
+    </w:p>
+    <w:p>
+      <w:pPr>
+        <w:jc w:val="center"/>
+        <w:rPr>
+          <w:b/>
+          <w:bCs/>
+          <w:u w:val="single"/>
+          <w:lang w:val="en-US"/>
+        </w:rPr>
+      </w:pPr>
+      <w:r>
+        <w:rPr>
+          <w:b/>
+          <w:bCs/>
+          <w:u w:val="single"/>
+          <w:lang w:val="en-US"/>
+        </w:rPr>
+        <w:t>Using _</w:t>
+      </w:r>
+      <w:proofErr w:type="spellStart"/>
+      <w:r>
+        <w:rPr>
+          <w:b/>
+          <w:bCs/>
+          <w:u w:val="single"/>
+          <w:lang w:val="en-US"/>
+        </w:rPr>
+        <w:t>WCSClipped.fits</w:t>
+      </w:r>
+      <w:proofErr w:type="spellEnd"/>
+      <w:r>
+        <w:rPr>
+          <w:b/>
+          <w:bCs/>
+          <w:u w:val="single"/>
+          <w:lang w:val="en-US"/>
+        </w:rPr>
+        <w:t>:</w:t>
+      </w:r>
+    </w:p>
+    <w:p>
+      <w:pPr>
+        <w:rPr>
+          <w:lang w:val="en-US"/>
+        </w:rPr>
+      </w:pPr>
+      <w:proofErr w:type="spellStart"/>
+      <w:proofErr w:type="gramStart"/>
+      <w:r>
+        <w:rPr>
+          <w:lang w:val="en-US"/>
+        </w:rPr>
+        <w:t>DataPos.std</w:t>
+      </w:r>
+      <w:proofErr w:type="spellEnd"/>
+      <w:r>
+        <w:rPr>
+          <w:lang w:val="en-US"/>
+        </w:rPr>
+        <w:t>(</w:t>
+      </w:r>
+      <w:proofErr w:type="gramEnd"/>
+      <w:r>
+        <w:rPr>
+          <w:lang w:val="en-US"/>
+        </w:rPr>
+        <w:t>) = 132.93021</w:t>
+      </w:r>
+      <w:r>
+        <w:rPr>
+          <w:lang w:val="en-US"/>
+        </w:rPr>
+        <w:t>…</w:t>
+      </w:r>
+    </w:p>
+    <w:p>
+      <w:pPr>
+        <w:rPr>
+          <w:lang w:val="en-US"/>
+        </w:rPr>
+      </w:pPr>
+      <w:proofErr w:type="spellStart"/>
+      <w:proofErr w:type="gramStart"/>
+      <w:r>
+        <w:rPr>
+          <w:lang w:val="en-US"/>
+        </w:rPr>
+        <w:t>DataNeg.std</w:t>
+      </w:r>
+      <w:proofErr w:type="spellEnd"/>
+      <w:r>
+        <w:rPr>
+          <w:lang w:val="en-US"/>
+        </w:rPr>
+        <w:t>(</w:t>
+      </w:r>
+      <w:proofErr w:type="gramEnd"/>
+      <w:r>
+        <w:rPr>
+          <w:lang w:val="en-US"/>
+        </w:rPr>
+        <w:t xml:space="preserve">) = </w:t>
+      </w:r>
+      <w:r>
+        <w:rPr>
+          <w:lang w:val="en-US"/>
+        </w:rPr>
+        <w:t>110.3791976…</w:t>
+      </w:r>
+    </w:p>
+    <w:p>
+      <w:pPr>
+        <w:rPr>
+          <w:lang w:val="en-US"/>
+        </w:rPr>
+      </w:pPr>
+      <w:proofErr w:type="spellStart"/>
+      <w:proofErr w:type="gramStart"/>
+      <w:r>
+        <w:rPr>
+          <w:lang w:val="en-US"/>
+        </w:rPr>
+        <w:t>AllData.std</w:t>
+      </w:r>
+      <w:proofErr w:type="spellEnd"/>
+      <w:r>
+        <w:rPr>
+          <w:lang w:val="en-US"/>
+        </w:rPr>
+        <w:t>(</w:t>
+      </w:r>
+      <w:proofErr w:type="gramEnd"/>
+      <w:r>
+        <w:rPr>
+          <w:lang w:val="en-US"/>
+        </w:rPr>
+        <w:t>) = 1</w:t>
+      </w:r>
+      <w:r>
+        <w:rPr>
+          <w:lang w:val="en-US"/>
+        </w:rPr>
+        <w:t>22.1790123766..</w:t>
+      </w:r>
+    </w:p>
+    <w:p>
+      <w:pPr>
+        <w:rPr>
+          <w:lang w:val="en-US"/>
+        </w:rPr>
+      </w:pPr>
+    </w:p>
+    <w:p>
+      <w:pPr>
+        <w:rPr>
+          <w:lang w:val="en-US"/>
+        </w:rPr>
+      </w:pPr>
+      <w:proofErr w:type="spellStart"/>
+      <w:r>
+        <w:rPr>
+          <w:lang w:val="en-US"/>
+        </w:rPr>
+        <w:t>DataKnown.mean</w:t>
+      </w:r>
+      <w:proofErr w:type="spellEnd"/>
+      <w:r>
+        <w:rPr>
+          <w:lang w:val="en-US"/>
+        </w:rPr>
+        <w:t>() = 6.440405…</w:t>
+      </w:r>
+    </w:p>
+    <w:p>
+      <w:pPr>
+        <w:rPr>
+          <w:lang w:val="en-US"/>
+        </w:rPr>
+      </w:pPr>
+      <w:proofErr w:type="spellStart"/>
+      <w:proofErr w:type="gramStart"/>
+      <w:r>
+        <w:rPr>
+          <w:lang w:val="en-US"/>
+        </w:rPr>
+        <w:t>DataKnown.std</w:t>
+      </w:r>
+      <w:proofErr w:type="spellEnd"/>
+      <w:r>
+        <w:rPr>
+          <w:lang w:val="en-US"/>
+        </w:rPr>
+        <w:t>(</w:t>
+      </w:r>
+      <w:proofErr w:type="gramEnd"/>
+      <w:r>
+        <w:rPr>
+          <w:lang w:val="en-US"/>
+        </w:rPr>
+        <w:t>) = 129.411035…</w:t>
+      </w:r>
+    </w:p>
+    <w:p>
+      <w:pPr>
+        <w:rPr>
+          <w:lang w:val="en-US"/>
+        </w:rPr>
+      </w:pPr>
+    </w:p>
+    <w:p>
+      <w:pPr>
+        <w:rPr>
+          <w:b/>
+          <w:bCs/>
+          <w:u w:val="single"/>
+          <w:lang w:val="en-US"/>
+        </w:rPr>
+      </w:pPr>
+      <w:r>
+        <w:rPr>
+          <w:b/>
+          <w:bCs/>
+          <w:u w:val="single"/>
+          <w:lang w:val="en-US"/>
+        </w:rPr>
+        <w:t>Using Gaussian Normalization (block 14):</w:t>
+      </w:r>
+    </w:p>
+    <w:p>
+      <w:pPr>
+        <w:rPr>
+          <w:lang w:val="en-US"/>
+        </w:rPr>
+      </w:pPr>
+      <w:r>
+        <w:rPr>
+          <w:lang w:val="en-US"/>
+        </w:rPr>
+        <w:lastRenderedPageBreak/>
+        <w:t xml:space="preserve">Accuracy on Test: </w:t>
+      </w:r>
+      <w:proofErr w:type="gramStart"/>
+      <w:r>
+        <w:rPr>
+          <w:lang w:val="en-US"/>
+        </w:rPr>
+        <w:t>98.</w:t>
+      </w:r>
+      <w:r>
+        <w:rPr>
+          <w:lang w:val="en-US"/>
+        </w:rPr>
+        <w:t>524999..</w:t>
+      </w:r>
+      <w:proofErr w:type="gramEnd"/>
+    </w:p>
+    <w:p>
+      <w:pPr>
+        <w:rPr>
+          <w:lang w:val="en-US"/>
+        </w:rPr>
+      </w:pPr>
+    </w:p>
+    <w:p>
+      <w:pPr>
+        <w:rPr>
+          <w:lang w:val="en-US"/>
+        </w:rPr>
+      </w:pPr>
+    </w:p>
+    <w:p>
+      <w:pPr>
+        <w:rPr>
+          <w:lang w:val="en-US"/>
+        </w:rPr>
+      </w:pPr>
+      <w:r>
+        <w:rPr>
+          <w:lang w:val="en-US"/>
+        </w:rPr>
+        <w:t>Where #1 = Lenses</w:t>
+      </w:r>
+    </w:p>
+    <w:p>
+      <w:pPr>
+        <w:rPr>
+          <w:lang w:val="en-US"/>
+        </w:rPr>
+      </w:pPr>
+      <w:r>
+        <w:rPr>
+          <w:lang w:val="en-US"/>
+        </w:rPr>
+        <w:tab/>
+        <w:t>#0 = Non-Lenses</w:t>
+      </w:r>
+    </w:p>
+    <w:p>
+      <w:pPr>
+        <w:rPr>
+          <w:lang w:val="en-US"/>
+        </w:rPr>
+      </w:pPr>
+    </w:p>
+    <w:p>
+      <w:pPr>
+        <w:rPr>
+          <w:u w:val="single"/>
+          <w:lang w:val="en-US"/>
+        </w:rPr>
+      </w:pPr>
+      <w:r>
+        <w:rPr>
+          <w:u w:val="single"/>
+          <w:lang w:val="en-US"/>
+        </w:rPr>
+        <w:t>Unseen:</w:t>
+      </w:r>
+    </w:p>
+    <w:p>
+      <w:pPr>
+        <w:rPr>
+          <w:lang w:val="en-US"/>
+        </w:rPr>
+      </w:pPr>
+      <w:r>
+        <w:rPr>
+          <w:lang w:val="en-US"/>
+        </w:rPr>
+        <w:tab/>
+      </w:r>
+      <w:r>
+        <w:rPr>
+          <w:lang w:val="en-US"/>
+        </w:rPr>
+        <w:tab/>
+      </w:r>
+      <w:r>
+        <w:rPr>
+          <w:lang w:val="en-US"/>
+        </w:rPr>
+        <w:tab/>
+      </w:r>
+      <w:r>
+        <w:rPr>
+          <w:lang w:val="en-US"/>
+        </w:rPr>
+        <w:tab/>
+      </w:r>
+      <w:r>
+        <w:rPr>
+          <w:lang w:val="en-US"/>
+        </w:rPr>
+        <w:tab/>
+      </w:r>
+      <w:r>
+        <w:rPr>
+          <w:lang w:val="en-US"/>
+        </w:rPr>
+        <w:tab/>
+        <w:t>#1</w:t>
+      </w:r>
+      <w:r>
+        <w:rPr>
+          <w:lang w:val="en-US"/>
+        </w:rPr>
+        <w:tab/>
+      </w:r>
+      <w:r>
+        <w:rPr>
+          <w:lang w:val="en-US"/>
+        </w:rPr>
+        <w:tab/>
+        <w:t>#0</w:t>
+      </w:r>
+      <w:r>
+        <w:rPr>
+          <w:lang w:val="en-US"/>
+        </w:rPr>
+        <w:tab/>
+      </w:r>
+      <w:r>
+        <w:rPr>
+          <w:lang w:val="en-US"/>
+        </w:rPr>
+        <w:tab/>
+      </w:r>
+      <w:r>
+        <w:rPr>
+          <w:lang w:val="en-US"/>
+        </w:rPr>
+        <w:tab/>
+      </w:r>
+    </w:p>
+    <w:p>
+      <w:pPr>
+        <w:rPr>
+          <w:lang w:val="en-US"/>
+        </w:rPr>
+      </w:pPr>
+      <w:proofErr w:type="spellStart"/>
+      <w:proofErr w:type="gramStart"/>
+      <w:r>
+        <w:rPr>
+          <w:lang w:val="en-US"/>
+        </w:rPr>
+        <w:t>DataKnown</w:t>
+      </w:r>
+      <w:proofErr w:type="spellEnd"/>
+      <w:r>
+        <w:rPr>
+          <w:lang w:val="en-US"/>
+        </w:rPr>
+        <w:t>(</w:t>
+      </w:r>
+      <w:proofErr w:type="gramEnd"/>
+      <w:r>
+        <w:rPr>
+          <w:lang w:val="en-US"/>
+        </w:rPr>
+        <w:t>DES2017)</w:t>
+      </w:r>
+      <w:r>
+        <w:rPr>
+          <w:lang w:val="en-US"/>
+        </w:rPr>
+        <w:tab/>
+      </w:r>
+      <w:r>
+        <w:rPr>
+          <w:lang w:val="en-US"/>
+        </w:rPr>
+        <w:tab/>
+      </w:r>
+      <w:r>
+        <w:rPr>
+          <w:lang w:val="en-US"/>
+        </w:rPr>
+        <w:t xml:space="preserve">            35 </w:t>
+      </w:r>
+      <w:r>
+        <w:rPr>
+          <w:lang w:val="en-US"/>
+        </w:rPr>
+        <w:tab/>
+      </w:r>
+      <w:r>
+        <w:rPr>
+          <w:lang w:val="en-US"/>
+        </w:rPr>
+        <w:tab/>
+      </w:r>
+      <w:r>
+        <w:rPr>
+          <w:lang w:val="en-US"/>
+        </w:rPr>
+        <w:t>1</w:t>
+      </w:r>
+      <w:r>
+        <w:rPr>
+          <w:lang w:val="en-US"/>
+        </w:rPr>
+        <w:t>2</w:t>
+      </w:r>
+      <w:r>
+        <w:rPr>
+          <w:lang w:val="en-US"/>
+        </w:rPr>
+        <w:tab/>
+      </w:r>
+      <w:r>
+        <w:rPr>
+          <w:lang w:val="en-US"/>
+        </w:rPr>
+        <w:tab/>
+      </w:r>
+      <w:r>
+        <w:rPr>
+          <w:lang w:val="en-US"/>
+        </w:rPr>
+        <w:tab/>
+      </w:r>
+      <w:r>
+        <w:rPr>
+          <w:lang w:val="en-US"/>
+        </w:rPr>
+        <w:t>35/</w:t>
+      </w:r>
+      <w:r>
+        <w:rPr>
+          <w:lang w:val="en-US"/>
+        </w:rPr>
+        <w:t>47</w:t>
+      </w:r>
+    </w:p>
+    <w:p>
+      <w:pPr>
+        <w:rPr>
+          <w:lang w:val="en-US"/>
+        </w:rPr>
+      </w:pPr>
+      <w:proofErr w:type="gramStart"/>
+      <w:r>
+        <w:rPr>
+          <w:lang w:val="en-US"/>
+        </w:rPr>
+        <w:t>Unknown(</w:t>
+      </w:r>
+      <w:proofErr w:type="spellStart"/>
+      <w:proofErr w:type="gramEnd"/>
+      <w:r>
+        <w:rPr>
+          <w:lang w:val="en-US"/>
+        </w:rPr>
+        <w:t>Unknown_Processed</w:t>
+      </w:r>
+      <w:proofErr w:type="spellEnd"/>
+      <w:r>
+        <w:rPr>
+          <w:lang w:val="en-US"/>
+        </w:rPr>
+        <w:t>)</w:t>
+      </w:r>
+      <w:r>
+        <w:rPr>
+          <w:lang w:val="en-US"/>
+        </w:rPr>
+        <w:tab/>
+      </w:r>
+      <w:r>
+        <w:rPr>
+          <w:lang w:val="en-US"/>
+        </w:rPr>
+        <w:tab/>
+      </w:r>
+      <w:r>
+        <w:rPr>
+          <w:lang w:val="en-US"/>
+        </w:rPr>
+        <w:t>0</w:t>
+      </w:r>
+      <w:r>
+        <w:rPr>
+          <w:lang w:val="en-US"/>
+        </w:rPr>
+        <w:tab/>
+      </w:r>
+      <w:r>
+        <w:rPr>
+          <w:lang w:val="en-US"/>
+        </w:rPr>
+        <w:tab/>
+      </w:r>
+      <w:r>
+        <w:rPr>
+          <w:lang w:val="en-US"/>
+        </w:rPr>
+        <w:t>47</w:t>
+      </w:r>
+      <w:r>
+        <w:rPr>
+          <w:lang w:val="en-US"/>
+        </w:rPr>
+        <w:tab/>
+      </w:r>
+      <w:r>
+        <w:rPr>
+          <w:lang w:val="en-US"/>
+        </w:rPr>
+        <w:tab/>
+      </w:r>
+      <w:r>
+        <w:rPr>
+          <w:lang w:val="en-US"/>
+        </w:rPr>
+        <w:tab/>
+        <w:t xml:space="preserve">  </w:t>
+      </w:r>
+      <w:r>
+        <w:rPr>
+          <w:lang w:val="en-US"/>
+        </w:rPr>
+        <w:t>47</w:t>
+      </w:r>
+      <w:r>
+        <w:rPr>
+          <w:lang w:val="en-US"/>
+        </w:rPr>
+        <w:t>/47</w:t>
+      </w:r>
+    </w:p>
+    <w:p>
+      <w:pPr>
+        <w:rPr>
+          <w:lang w:val="en-US"/>
+        </w:rPr>
+      </w:pPr>
+    </w:p>
+    <w:p>
+      <w:pPr>
+        <w:rPr>
+          <w:lang w:val="en-US"/>
+        </w:rPr>
+      </w:pPr>
+      <w:r>
+        <w:rPr>
+          <w:noProof/>
+          <w:lang w:val="en-US"/>
+        </w:rPr>
+        <w:drawing>
+          <wp:inline distT="0" distB="0" distL="0" distR="0" wp14:anchorId="03B63A90" wp14:editId="6BCB2D5C">
+            <wp:extent cx="6642100" cy="2733675"/>
+            <wp:effectExtent l="0" t="0" r="0" b="0"/>
+            <wp:docPr id="2" name="Picture 2" descr="A picture containing computer&#10;&#10;Description automatically generated"/>
+            <wp:cNvGraphicFramePr>
+              <a:graphicFrameLocks xmlns:a="http://schemas.openxmlformats.org/drawingml/2006/main" noChangeAspect="1"/>
+            </wp:cNvGraphicFramePr>
+            <a:graphic xmlns:a="http://schemas.openxmlformats.org/drawingml/2006/main">
+              <a:graphicData uri="http://schemas.openxmlformats.org/drawingml/2006/picture">
+                <pic:pic xmlns:pic="http://schemas.openxmlformats.org/drawingml/2006/picture">
+                  <pic:nvPicPr>
+                    <pic:cNvPr id="2" name="Screenshot 2020-04-13 at 12.42.01.png"/>
+                    <pic:cNvPicPr/>
+                  </pic:nvPicPr>
+                  <pic:blipFill>
+                    <a:blip r:embed="rId7" cstate="print">
                       <a:extLst>
                         <a:ext uri="{28A0092B-C50C-407E-A947-70E740481C1C}">
                           <a14:useLocalDpi xmlns:a14="http://schemas.microsoft.com/office/drawing/2010/main" val="0"/>
@@ -1316,62 +2443,6 @@
     <w:p>
       <w:pPr>
         <w:rPr>
-          <w:lang w:val="en-US"/>
-        </w:rPr>
-      </w:pPr>
-    </w:p>
-    <w:p>
-      <w:pPr>
-        <w:rPr>
-          <w:lang w:val="en-US"/>
-        </w:rPr>
-      </w:pPr>
-    </w:p>
-    <w:p>
-      <w:pPr>
-        <w:rPr>
-          <w:lang w:val="en-US"/>
-        </w:rPr>
-      </w:pPr>
-    </w:p>
-    <w:p>
-      <w:pPr>
-        <w:rPr>
-          <w:lang w:val="en-US"/>
-        </w:rPr>
-      </w:pPr>
-    </w:p>
-    <w:p>
-      <w:pPr>
-        <w:rPr>
-          <w:lang w:val="en-US"/>
-        </w:rPr>
-      </w:pPr>
-    </w:p>
-    <w:p>
-      <w:pPr>
-        <w:rPr>
-          <w:lang w:val="en-US"/>
-        </w:rPr>
-      </w:pPr>
-    </w:p>
-    <w:p>
-      <w:pPr>
-        <w:rPr>
-          <w:lang w:val="en-US"/>
-        </w:rPr>
-      </w:pPr>
-    </w:p>
-    <w:p>
-      <w:pPr>
-        <w:rPr>
-          <w:lang w:val="en-US"/>
-        </w:rPr>
-      </w:pPr>
-    </w:p>
-    <w:p>
-      <w:pPr>
-        <w:rPr>
           <w:b/>
           <w:bCs/>
           <w:u w:val="single"/>
@@ -1398,7 +2469,19 @@
         <w:rPr>
           <w:lang w:val="en-US"/>
         </w:rPr>
-        <w:t>Accuracy on Test: 98.3</w:t>
+        <w:t xml:space="preserve">Accuracy on Test: </w:t>
+      </w:r>
+      <w:r>
+        <w:rPr>
+          <w:lang w:val="en-US"/>
+        </w:rPr>
+        <w:t>50</w:t>
+      </w:r>
+      <w:r>
+        <w:rPr>
+          <w:lang w:val="en-US"/>
+        </w:rPr>
+        <w:t>.0</w:t>
       </w:r>
     </w:p>
     <w:p>
@@ -1491,6 +2574,12 @@
         </w:rPr>
         <w:tab/>
       </w:r>
+      <w:r>
+        <w:rPr>
+          <w:lang w:val="en-US"/>
+        </w:rPr>
+        <w:tab/>
+      </w:r>
     </w:p>
     <w:p>
       <w:pPr>
@@ -1499,7 +2588,6 @@
         </w:rPr>
       </w:pPr>
       <w:proofErr w:type="spellStart"/>
-      <w:proofErr w:type="gramStart"/>
       <w:r>
         <w:rPr>
           <w:lang w:val="en-US"/>
@@ -1511,98 +2599,79 @@
         <w:rPr>
           <w:lang w:val="en-US"/>
         </w:rPr>
-        <w:t>(</w:t>
-      </w:r>
-      <w:proofErr w:type="gramEnd"/>
-      <w:r>
-        <w:rPr>
-          <w:lang w:val="en-US"/>
-        </w:rPr>
-        <w:t>DES2017)</w:t>
-      </w:r>
-      <w:r>
-        <w:rPr>
-          <w:lang w:val="en-US"/>
-        </w:rPr>
-        <w:tab/>
-      </w:r>
-      <w:r>
-        <w:rPr>
-          <w:lang w:val="en-US"/>
-        </w:rPr>
-        <w:tab/>
-      </w:r>
-      <w:r>
-        <w:rPr>
-          <w:lang w:val="en-US"/>
-        </w:rPr>
-        <w:tab/>
-      </w:r>
-      <w:r>
-        <w:rPr>
-          <w:lang w:val="en-US"/>
-        </w:rPr>
-        <w:t>1</w:t>
-      </w:r>
-      <w:r>
-        <w:rPr>
-          <w:lang w:val="en-US"/>
-        </w:rPr>
-        <w:t>9</w:t>
-      </w:r>
-      <w:r>
-        <w:rPr>
-          <w:lang w:val="en-US"/>
-        </w:rPr>
-        <w:tab/>
-      </w:r>
-      <w:r>
-        <w:rPr>
-          <w:lang w:val="en-US"/>
-        </w:rPr>
-        <w:tab/>
-      </w:r>
-      <w:r>
-        <w:rPr>
-          <w:lang w:val="en-US"/>
-        </w:rPr>
-        <w:t>28</w:t>
-      </w:r>
-      <w:r>
-        <w:rPr>
-          <w:lang w:val="en-US"/>
-        </w:rPr>
-        <w:tab/>
-      </w:r>
-      <w:r>
-        <w:rPr>
-          <w:lang w:val="en-US"/>
-        </w:rPr>
-        <w:t xml:space="preserve">  </w:t>
-      </w:r>
-      <w:r>
-        <w:rPr>
-          <w:lang w:val="en-US"/>
-        </w:rPr>
-        <w:tab/>
-      </w:r>
-      <w:r>
-        <w:rPr>
-          <w:lang w:val="en-US"/>
-        </w:rPr>
-        <w:tab/>
-      </w:r>
-      <w:r>
-        <w:rPr>
-          <w:lang w:val="en-US"/>
-        </w:rPr>
-        <w:t>1</w:t>
-      </w:r>
-      <w:r>
-        <w:rPr>
-          <w:lang w:val="en-US"/>
-        </w:rPr>
-        <w:t>9</w:t>
+        <w:t>(DES2017)</w:t>
+      </w:r>
+      <w:r>
+        <w:rPr>
+          <w:lang w:val="en-US"/>
+        </w:rPr>
+        <w:tab/>
+      </w:r>
+      <w:r>
+        <w:rPr>
+          <w:lang w:val="en-US"/>
+        </w:rPr>
+        <w:tab/>
+      </w:r>
+      <w:r>
+        <w:rPr>
+          <w:lang w:val="en-US"/>
+        </w:rPr>
+        <w:tab/>
+      </w:r>
+      <w:r>
+        <w:rPr>
+          <w:lang w:val="en-US"/>
+        </w:rPr>
+        <w:t>47</w:t>
+      </w:r>
+      <w:r>
+        <w:rPr>
+          <w:lang w:val="en-US"/>
+        </w:rPr>
+        <w:tab/>
+      </w:r>
+      <w:r>
+        <w:rPr>
+          <w:lang w:val="en-US"/>
+        </w:rPr>
+        <w:tab/>
+      </w:r>
+      <w:r>
+        <w:rPr>
+          <w:lang w:val="en-US"/>
+        </w:rPr>
+        <w:t>0</w:t>
+      </w:r>
+      <w:r>
+        <w:rPr>
+          <w:lang w:val="en-US"/>
+        </w:rPr>
+        <w:tab/>
+      </w:r>
+      <w:r>
+        <w:rPr>
+          <w:lang w:val="en-US"/>
+        </w:rPr>
+        <w:tab/>
+      </w:r>
+      <w:r>
+        <w:rPr>
+          <w:lang w:val="en-US"/>
+        </w:rPr>
+        <w:tab/>
+      </w:r>
+      <w:r>
+        <w:rPr>
+          <w:lang w:val="en-US"/>
+        </w:rPr>
+        <w:t xml:space="preserve">    </w:t>
+      </w:r>
+      <w:r>
+        <w:rPr>
+          <w:lang w:val="en-US"/>
+        </w:rPr>
+        <w:t>47</w:t>
       </w:r>
       <w:r>
         <w:rPr>
@@ -1613,9 +2682,6 @@
     </w:p>
     <w:p>
       <w:pPr>
-        <w:pBdr>
-          <w:bottom w:val="single" w:sz="12" w:space="1" w:color="auto"/>
-        </w:pBdr>
         <w:rPr>
           <w:lang w:val="en-US"/>
         </w:rPr>
@@ -1658,6 +2724,24 @@
         <w:rPr>
           <w:lang w:val="en-US"/>
         </w:rPr>
+        <w:t>47</w:t>
+      </w:r>
+      <w:r>
+        <w:rPr>
+          <w:lang w:val="en-US"/>
+        </w:rPr>
+        <w:tab/>
+      </w:r>
+      <w:r>
+        <w:rPr>
+          <w:lang w:val="en-US"/>
+        </w:rPr>
+        <w:tab/>
+      </w:r>
+      <w:r>
+        <w:rPr>
+          <w:lang w:val="en-US"/>
+        </w:rPr>
         <w:t>0</w:t>
       </w:r>
       <w:r>
@@ -1676,32 +2760,14 @@
         <w:rPr>
           <w:lang w:val="en-US"/>
         </w:rPr>
-        <w:t>47</w:t>
-      </w:r>
-      <w:r>
-        <w:rPr>
-          <w:lang w:val="en-US"/>
-        </w:rPr>
-        <w:tab/>
-      </w:r>
-      <w:r>
-        <w:rPr>
-          <w:lang w:val="en-US"/>
-        </w:rPr>
-        <w:tab/>
-      </w:r>
-      <w:r>
-        <w:rPr>
-          <w:lang w:val="en-US"/>
-        </w:rPr>
-        <w:tab/>
-        <w:t xml:space="preserve">  </w:t>
-      </w:r>
-      <w:r>
-        <w:rPr>
-          <w:lang w:val="en-US"/>
-        </w:rPr>
-        <w:t>47</w:t>
+        <w:tab/>
+        <w:t xml:space="preserve"> </w:t>
+      </w:r>
+      <w:r>
+        <w:rPr>
+          <w:lang w:val="en-US"/>
+        </w:rPr>
+        <w:t>0</w:t>
       </w:r>
       <w:r>
         <w:rPr>
@@ -1712,85 +2778,20 @@
     </w:p>
     <w:p>
       <w:pPr>
-        <w:pBdr>
-          <w:bottom w:val="single" w:sz="12" w:space="1" w:color="auto"/>
-        </w:pBdr>
-        <w:rPr>
-          <w:lang w:val="en-US"/>
-        </w:rPr>
-      </w:pPr>
-    </w:p>
-    <w:p>
-      <w:pPr>
-        <w:pBdr>
-          <w:bottom w:val="single" w:sz="12" w:space="1" w:color="auto"/>
-        </w:pBdr>
-        <w:rPr>
-          <w:lang w:val="en-US"/>
-        </w:rPr>
-      </w:pPr>
-    </w:p>
-    <w:p>
-      <w:pPr>
-        <w:pBdr>
-          <w:bottom w:val="single" w:sz="12" w:space="1" w:color="auto"/>
-        </w:pBdr>
-        <w:rPr>
-          <w:lang w:val="en-US"/>
-        </w:rPr>
-      </w:pPr>
-    </w:p>
-    <w:p>
-      <w:pPr>
-        <w:pBdr>
-          <w:bottom w:val="single" w:sz="12" w:space="1" w:color="auto"/>
-        </w:pBdr>
-        <w:rPr>
-          <w:lang w:val="en-US"/>
-        </w:rPr>
-      </w:pPr>
-    </w:p>
-    <w:p>
-      <w:pPr>
-        <w:pBdr>
-          <w:bottom w:val="single" w:sz="12" w:space="1" w:color="auto"/>
-        </w:pBdr>
-        <w:rPr>
-          <w:lang w:val="en-US"/>
-        </w:rPr>
-      </w:pPr>
-    </w:p>
-    <w:p>
-      <w:pPr>
-        <w:pBdr>
-          <w:bottom w:val="single" w:sz="12" w:space="1" w:color="auto"/>
-        </w:pBdr>
-        <w:rPr>
-          <w:lang w:val="en-US"/>
-        </w:rPr>
-      </w:pPr>
-      <w:r>
-        <w:rPr>
-          <w:lang w:val="en-US"/>
-        </w:rPr>
-        <w:t>The first 13 epochs:</w:t>
-      </w:r>
-    </w:p>
-    <w:p>
-      <w:pPr>
-        <w:pBdr>
-          <w:bottom w:val="single" w:sz="12" w:space="1" w:color="auto"/>
-        </w:pBdr>
-        <w:rPr>
-          <w:lang w:val="en-US"/>
-        </w:rPr>
-      </w:pPr>
-    </w:p>
-    <w:p>
-      <w:pPr>
-        <w:pBdr>
-          <w:bottom w:val="single" w:sz="12" w:space="1" w:color="auto"/>
-        </w:pBdr>
+        <w:rPr>
+          <w:lang w:val="en-US"/>
+        </w:rPr>
+      </w:pPr>
+    </w:p>
+    <w:p>
+      <w:pPr>
+        <w:rPr>
+          <w:lang w:val="en-US"/>
+        </w:rPr>
+      </w:pPr>
+    </w:p>
+    <w:p>
+      <w:pPr>
         <w:rPr>
           <w:lang w:val="en-US"/>
         </w:rPr>
@@ -1800,12 +2801,11 @@
           <w:noProof/>
           <w:lang w:val="en-US"/>
         </w:rPr>
-        <w:lastRenderedPageBreak/>
         <w:drawing>
-          <wp:inline distT="0" distB="0" distL="0" distR="0" wp14:anchorId="08D32CF1" wp14:editId="04EFB633">
-            <wp:extent cx="6889750" cy="3081020"/>
-            <wp:effectExtent l="0" t="0" r="6350" b="5080"/>
-            <wp:docPr id="1" name="Picture 1" descr="A screenshot of a cell phone&#10;&#10;Description automatically generated"/>
+          <wp:inline distT="0" distB="0" distL="0" distR="0" wp14:anchorId="5200E996" wp14:editId="34B569FF">
+            <wp:extent cx="6642100" cy="2706370"/>
+            <wp:effectExtent l="0" t="0" r="0" b="0"/>
+            <wp:docPr id="3" name="Picture 3" descr="A picture containing computer&#10;&#10;Description automatically generated"/>
             <wp:cNvGraphicFramePr>
               <a:graphicFrameLocks xmlns:a="http://schemas.openxmlformats.org/drawingml/2006/main" noChangeAspect="1"/>
             </wp:cNvGraphicFramePr>
@@ -1813,11 +2813,11 @@
               <a:graphicData uri="http://schemas.openxmlformats.org/drawingml/2006/picture">
                 <pic:pic xmlns:pic="http://schemas.openxmlformats.org/drawingml/2006/picture">
                   <pic:nvPicPr>
-                    <pic:cNvPr id="1" name="Screenshot 2020-04-13 at 10.55.26.png"/>
+                    <pic:cNvPr id="3" name="Screenshot 2020-04-13 at 13.17.59.png"/>
                     <pic:cNvPicPr/>
                   </pic:nvPicPr>
                   <pic:blipFill>
-                    <a:blip r:embed="rId5" cstate="print">
+                    <a:blip r:embed="rId8" cstate="print">
                       <a:extLst>
                         <a:ext uri="{28A0092B-C50C-407E-A947-70E740481C1C}">
                           <a14:useLocalDpi xmlns:a14="http://schemas.microsoft.com/office/drawing/2010/main" val="0"/>
@@ -1831,7 +2831,7 @@
                   <pic:spPr>
                     <a:xfrm>
                       <a:off x="0" y="0"/>
-                      <a:ext cx="6889750" cy="3081020"/>
+                      <a:ext cx="6642100" cy="2706370"/>
                     </a:xfrm>
                     <a:prstGeom prst="rect">
                       <a:avLst/>
@@ -1843,1177 +2843,13 @@
           </wp:inline>
         </w:drawing>
       </w:r>
-      <w:r>
-        <w:rPr>
-          <w:lang w:val="en-US"/>
-        </w:rPr>
-        <w:t xml:space="preserve"> </w:t>
-      </w:r>
-    </w:p>
-    <w:p>
-      <w:pPr>
-        <w:pBdr>
-          <w:bottom w:val="single" w:sz="12" w:space="1" w:color="auto"/>
-        </w:pBdr>
-        <w:rPr>
-          <w:lang w:val="en-US"/>
-        </w:rPr>
-      </w:pPr>
-    </w:p>
-    <w:p>
-      <w:pPr>
-        <w:pBdr>
-          <w:bottom w:val="single" w:sz="12" w:space="1" w:color="auto"/>
-        </w:pBdr>
-        <w:rPr>
-          <w:lang w:val="en-US"/>
-        </w:rPr>
-      </w:pPr>
-    </w:p>
-    <w:p>
-      <w:pPr>
-        <w:pBdr>
-          <w:bottom w:val="single" w:sz="12" w:space="1" w:color="auto"/>
-        </w:pBdr>
-        <w:rPr>
-          <w:lang w:val="en-US"/>
-        </w:rPr>
-      </w:pPr>
-    </w:p>
-    <w:p>
-      <w:pPr>
-        <w:pBdr>
-          <w:bottom w:val="single" w:sz="12" w:space="1" w:color="auto"/>
-        </w:pBdr>
-        <w:rPr>
-          <w:lang w:val="en-US"/>
-        </w:rPr>
-      </w:pPr>
-    </w:p>
-    <w:p>
-      <w:pPr>
-        <w:pBdr>
-          <w:bottom w:val="single" w:sz="12" w:space="1" w:color="auto"/>
-        </w:pBdr>
-        <w:rPr>
-          <w:lang w:val="en-US"/>
-        </w:rPr>
-      </w:pPr>
-    </w:p>
-    <w:p>
-      <w:pPr>
-        <w:pBdr>
-          <w:bottom w:val="single" w:sz="12" w:space="1" w:color="auto"/>
-        </w:pBdr>
-        <w:rPr>
-          <w:lang w:val="en-US"/>
-        </w:rPr>
-      </w:pPr>
-    </w:p>
-    <w:p>
-      <w:pPr>
-        <w:pBdr>
-          <w:bottom w:val="single" w:sz="12" w:space="1" w:color="auto"/>
-        </w:pBdr>
-        <w:rPr>
-          <w:lang w:val="en-US"/>
-        </w:rPr>
-      </w:pPr>
-    </w:p>
-    <w:p>
-      <w:pPr>
-        <w:pBdr>
-          <w:bottom w:val="single" w:sz="12" w:space="1" w:color="auto"/>
-        </w:pBdr>
-        <w:rPr>
-          <w:lang w:val="en-US"/>
-        </w:rPr>
-      </w:pPr>
-    </w:p>
-    <w:p>
-      <w:pPr>
-        <w:pBdr>
-          <w:bottom w:val="single" w:sz="12" w:space="1" w:color="auto"/>
-        </w:pBdr>
-        <w:rPr>
-          <w:lang w:val="en-US"/>
-        </w:rPr>
-      </w:pPr>
-    </w:p>
-    <w:p>
-      <w:pPr>
-        <w:pBdr>
-          <w:bottom w:val="single" w:sz="12" w:space="1" w:color="auto"/>
-        </w:pBdr>
-        <w:rPr>
-          <w:lang w:val="en-US"/>
-        </w:rPr>
-      </w:pPr>
-    </w:p>
-    <w:p>
-      <w:pPr>
-        <w:pBdr>
-          <w:bottom w:val="single" w:sz="12" w:space="1" w:color="auto"/>
-        </w:pBdr>
-        <w:rPr>
-          <w:lang w:val="en-US"/>
-        </w:rPr>
-      </w:pPr>
-    </w:p>
-    <w:p>
-      <w:pPr>
-        <w:pBdr>
-          <w:bottom w:val="single" w:sz="12" w:space="1" w:color="auto"/>
-        </w:pBdr>
-        <w:rPr>
-          <w:lang w:val="en-US"/>
-        </w:rPr>
-      </w:pPr>
-    </w:p>
-    <w:p>
-      <w:pPr>
-        <w:pBdr>
-          <w:bottom w:val="single" w:sz="12" w:space="1" w:color="auto"/>
-        </w:pBdr>
-        <w:rPr>
-          <w:lang w:val="en-US"/>
-        </w:rPr>
-      </w:pPr>
-    </w:p>
-    <w:p>
-      <w:pPr>
-        <w:pBdr>
-          <w:bottom w:val="single" w:sz="12" w:space="1" w:color="auto"/>
-        </w:pBdr>
-        <w:rPr>
-          <w:lang w:val="en-US"/>
-        </w:rPr>
-      </w:pPr>
-    </w:p>
-    <w:p>
-      <w:pPr>
-        <w:pBdr>
-          <w:bottom w:val="single" w:sz="12" w:space="1" w:color="auto"/>
-        </w:pBdr>
-        <w:rPr>
-          <w:lang w:val="en-US"/>
-        </w:rPr>
-      </w:pPr>
-    </w:p>
-    <w:p>
-      <w:pPr>
-        <w:pBdr>
-          <w:bottom w:val="single" w:sz="12" w:space="1" w:color="auto"/>
-        </w:pBdr>
-        <w:rPr>
-          <w:lang w:val="en-US"/>
-        </w:rPr>
-      </w:pPr>
-    </w:p>
-    <w:p>
-      <w:pPr>
-        <w:pBdr>
-          <w:bottom w:val="single" w:sz="12" w:space="1" w:color="auto"/>
-        </w:pBdr>
-        <w:rPr>
-          <w:lang w:val="en-US"/>
-        </w:rPr>
-      </w:pPr>
-    </w:p>
-    <w:p>
-      <w:pPr>
-        <w:pBdr>
-          <w:bottom w:val="single" w:sz="12" w:space="1" w:color="auto"/>
-        </w:pBdr>
-        <w:rPr>
-          <w:lang w:val="en-US"/>
-        </w:rPr>
-      </w:pPr>
-    </w:p>
-    <w:p>
-      <w:pPr>
-        <w:pBdr>
-          <w:bottom w:val="single" w:sz="12" w:space="1" w:color="auto"/>
-        </w:pBdr>
-        <w:rPr>
-          <w:lang w:val="en-US"/>
-        </w:rPr>
-      </w:pPr>
-    </w:p>
-    <w:p>
-      <w:pPr>
-        <w:pBdr>
-          <w:bottom w:val="single" w:sz="12" w:space="1" w:color="auto"/>
-        </w:pBdr>
-        <w:rPr>
-          <w:lang w:val="en-US"/>
-        </w:rPr>
-      </w:pPr>
-    </w:p>
-    <w:p>
-      <w:pPr>
-        <w:pBdr>
-          <w:bottom w:val="single" w:sz="12" w:space="1" w:color="auto"/>
-        </w:pBdr>
-        <w:rPr>
-          <w:lang w:val="en-US"/>
-        </w:rPr>
-      </w:pPr>
-    </w:p>
-    <w:p>
-      <w:pPr>
-        <w:pBdr>
-          <w:bottom w:val="single" w:sz="12" w:space="1" w:color="auto"/>
-        </w:pBdr>
-        <w:rPr>
-          <w:lang w:val="en-US"/>
-        </w:rPr>
-      </w:pPr>
-    </w:p>
-    <w:p>
-      <w:pPr>
-        <w:pBdr>
-          <w:bottom w:val="single" w:sz="12" w:space="1" w:color="auto"/>
-        </w:pBdr>
-        <w:rPr>
-          <w:lang w:val="en-US"/>
-        </w:rPr>
-      </w:pPr>
-    </w:p>
-    <w:p>
-      <w:pPr>
-        <w:pBdr>
-          <w:bottom w:val="single" w:sz="12" w:space="1" w:color="auto"/>
-        </w:pBdr>
-        <w:rPr>
-          <w:lang w:val="en-US"/>
-        </w:rPr>
-      </w:pPr>
-    </w:p>
-    <w:p>
-      <w:pPr>
-        <w:rPr>
-          <w:lang w:val="en-US"/>
-        </w:rPr>
-      </w:pPr>
-    </w:p>
-    <w:p>
-      <w:pPr>
-        <w:rPr>
-          <w:lang w:val="en-US"/>
-        </w:rPr>
-      </w:pPr>
-    </w:p>
-    <w:p>
-      <w:pPr>
-        <w:jc w:val="center"/>
-        <w:rPr>
-          <w:b/>
-          <w:bCs/>
-          <w:u w:val="single"/>
-          <w:lang w:val="en-US"/>
-        </w:rPr>
-      </w:pPr>
-    </w:p>
-    <w:p>
-      <w:pPr>
-        <w:jc w:val="center"/>
-        <w:rPr>
-          <w:b/>
-          <w:bCs/>
-          <w:u w:val="single"/>
-          <w:lang w:val="en-US"/>
-        </w:rPr>
-      </w:pPr>
-    </w:p>
-    <w:p>
-      <w:pPr>
-        <w:jc w:val="center"/>
-        <w:rPr>
-          <w:b/>
-          <w:bCs/>
-          <w:u w:val="single"/>
-          <w:lang w:val="en-US"/>
-        </w:rPr>
-      </w:pPr>
-    </w:p>
-    <w:p>
-      <w:pPr>
-        <w:jc w:val="center"/>
-        <w:rPr>
-          <w:b/>
-          <w:bCs/>
-          <w:u w:val="single"/>
-          <w:lang w:val="en-US"/>
-        </w:rPr>
-      </w:pPr>
-      <w:r>
-        <w:rPr>
-          <w:b/>
-          <w:bCs/>
-          <w:u w:val="single"/>
-          <w:lang w:val="en-US"/>
-        </w:rPr>
-        <w:t>Using _</w:t>
-      </w:r>
-      <w:proofErr w:type="spellStart"/>
-      <w:r>
-        <w:rPr>
-          <w:b/>
-          <w:bCs/>
-          <w:u w:val="single"/>
-          <w:lang w:val="en-US"/>
-        </w:rPr>
-        <w:t>WCSClipped.fits</w:t>
-      </w:r>
-      <w:proofErr w:type="spellEnd"/>
-      <w:r>
-        <w:rPr>
-          <w:b/>
-          <w:bCs/>
-          <w:u w:val="single"/>
-          <w:lang w:val="en-US"/>
-        </w:rPr>
-        <w:t>:</w:t>
-      </w:r>
-    </w:p>
-    <w:p>
-      <w:pPr>
-        <w:rPr>
-          <w:lang w:val="en-US"/>
-        </w:rPr>
-      </w:pPr>
-      <w:proofErr w:type="spellStart"/>
-      <w:proofErr w:type="gramStart"/>
-      <w:r>
-        <w:rPr>
-          <w:lang w:val="en-US"/>
-        </w:rPr>
-        <w:t>DataPos.std</w:t>
-      </w:r>
-      <w:proofErr w:type="spellEnd"/>
-      <w:r>
-        <w:rPr>
-          <w:lang w:val="en-US"/>
-        </w:rPr>
-        <w:t>(</w:t>
-      </w:r>
-      <w:proofErr w:type="gramEnd"/>
-      <w:r>
-        <w:rPr>
-          <w:lang w:val="en-US"/>
-        </w:rPr>
-        <w:t>) = 132.93021</w:t>
-      </w:r>
-      <w:r>
-        <w:rPr>
-          <w:lang w:val="en-US"/>
-        </w:rPr>
-        <w:t>…</w:t>
-      </w:r>
-    </w:p>
-    <w:p>
-      <w:pPr>
-        <w:rPr>
-          <w:lang w:val="en-US"/>
-        </w:rPr>
-      </w:pPr>
-      <w:proofErr w:type="spellStart"/>
-      <w:proofErr w:type="gramStart"/>
-      <w:r>
-        <w:rPr>
-          <w:lang w:val="en-US"/>
-        </w:rPr>
-        <w:t>DataNeg.std</w:t>
-      </w:r>
-      <w:proofErr w:type="spellEnd"/>
-      <w:r>
-        <w:rPr>
-          <w:lang w:val="en-US"/>
-        </w:rPr>
-        <w:t>(</w:t>
-      </w:r>
-      <w:proofErr w:type="gramEnd"/>
-      <w:r>
-        <w:rPr>
-          <w:lang w:val="en-US"/>
-        </w:rPr>
-        <w:t xml:space="preserve">) = </w:t>
-      </w:r>
-      <w:r>
-        <w:rPr>
-          <w:lang w:val="en-US"/>
-        </w:rPr>
-        <w:t>110.3791976…</w:t>
-      </w:r>
-    </w:p>
-    <w:p>
-      <w:pPr>
-        <w:rPr>
-          <w:lang w:val="en-US"/>
-        </w:rPr>
-      </w:pPr>
-      <w:proofErr w:type="spellStart"/>
-      <w:proofErr w:type="gramStart"/>
-      <w:r>
-        <w:rPr>
-          <w:lang w:val="en-US"/>
-        </w:rPr>
-        <w:t>AllData.std</w:t>
-      </w:r>
-      <w:proofErr w:type="spellEnd"/>
-      <w:r>
-        <w:rPr>
-          <w:lang w:val="en-US"/>
-        </w:rPr>
-        <w:t>(</w:t>
-      </w:r>
-      <w:proofErr w:type="gramEnd"/>
-      <w:r>
-        <w:rPr>
-          <w:lang w:val="en-US"/>
-        </w:rPr>
-        <w:t>) = 1</w:t>
-      </w:r>
-      <w:r>
-        <w:rPr>
-          <w:lang w:val="en-US"/>
-        </w:rPr>
-        <w:t>22.1790123766..</w:t>
-      </w:r>
-    </w:p>
-    <w:p>
-      <w:pPr>
-        <w:rPr>
-          <w:lang w:val="en-US"/>
-        </w:rPr>
-      </w:pPr>
-    </w:p>
-    <w:p>
-      <w:pPr>
-        <w:rPr>
-          <w:b/>
-          <w:bCs/>
-          <w:u w:val="single"/>
-          <w:lang w:val="en-US"/>
-        </w:rPr>
-      </w:pPr>
-      <w:r>
-        <w:rPr>
-          <w:b/>
-          <w:bCs/>
-          <w:u w:val="single"/>
-          <w:lang w:val="en-US"/>
-        </w:rPr>
-        <w:t>Using Gaussian Normalization (block 14):</w:t>
-      </w:r>
-    </w:p>
-    <w:p>
-      <w:pPr>
-        <w:rPr>
-          <w:lang w:val="en-US"/>
-        </w:rPr>
-      </w:pPr>
-      <w:r>
-        <w:rPr>
-          <w:lang w:val="en-US"/>
-        </w:rPr>
-        <w:t xml:space="preserve">Accuracy on Test: </w:t>
-      </w:r>
-      <w:proofErr w:type="gramStart"/>
-      <w:r>
-        <w:rPr>
-          <w:lang w:val="en-US"/>
-        </w:rPr>
-        <w:t>98.</w:t>
-      </w:r>
-      <w:r>
-        <w:rPr>
-          <w:lang w:val="en-US"/>
-        </w:rPr>
-        <w:t>524999..</w:t>
-      </w:r>
-      <w:proofErr w:type="gramEnd"/>
-    </w:p>
-    <w:p>
-      <w:pPr>
-        <w:rPr>
-          <w:lang w:val="en-US"/>
-        </w:rPr>
-      </w:pPr>
-    </w:p>
-    <w:p>
-      <w:pPr>
-        <w:rPr>
-          <w:lang w:val="en-US"/>
-        </w:rPr>
-      </w:pPr>
-      <w:r>
-        <w:rPr>
-          <w:lang w:val="en-US"/>
-        </w:rPr>
-        <w:t>Where #1 = Lenses</w:t>
-      </w:r>
-    </w:p>
-    <w:p>
-      <w:pPr>
-        <w:rPr>
-          <w:lang w:val="en-US"/>
-        </w:rPr>
-      </w:pPr>
-      <w:r>
-        <w:rPr>
-          <w:lang w:val="en-US"/>
-        </w:rPr>
-        <w:lastRenderedPageBreak/>
-        <w:tab/>
-        <w:t>#0 = Non-Lenses</w:t>
-      </w:r>
-    </w:p>
-    <w:p>
-      <w:pPr>
-        <w:rPr>
-          <w:lang w:val="en-US"/>
-        </w:rPr>
-      </w:pPr>
-    </w:p>
-    <w:p>
-      <w:pPr>
-        <w:rPr>
-          <w:u w:val="single"/>
-          <w:lang w:val="en-US"/>
-        </w:rPr>
-      </w:pPr>
-      <w:r>
-        <w:rPr>
-          <w:u w:val="single"/>
-          <w:lang w:val="en-US"/>
-        </w:rPr>
-        <w:t>Unseen:</w:t>
-      </w:r>
-    </w:p>
-    <w:p>
-      <w:pPr>
-        <w:rPr>
-          <w:lang w:val="en-US"/>
-        </w:rPr>
-      </w:pPr>
-      <w:r>
-        <w:rPr>
-          <w:lang w:val="en-US"/>
-        </w:rPr>
-        <w:tab/>
-      </w:r>
-      <w:r>
-        <w:rPr>
-          <w:lang w:val="en-US"/>
-        </w:rPr>
-        <w:tab/>
-      </w:r>
-      <w:r>
-        <w:rPr>
-          <w:lang w:val="en-US"/>
-        </w:rPr>
-        <w:tab/>
-      </w:r>
-      <w:r>
-        <w:rPr>
-          <w:lang w:val="en-US"/>
-        </w:rPr>
-        <w:tab/>
-      </w:r>
-      <w:r>
-        <w:rPr>
-          <w:lang w:val="en-US"/>
-        </w:rPr>
-        <w:tab/>
-      </w:r>
-      <w:r>
-        <w:rPr>
-          <w:lang w:val="en-US"/>
-        </w:rPr>
-        <w:tab/>
-        <w:t>#1</w:t>
-      </w:r>
-      <w:r>
-        <w:rPr>
-          <w:lang w:val="en-US"/>
-        </w:rPr>
-        <w:tab/>
-      </w:r>
-      <w:r>
-        <w:rPr>
-          <w:lang w:val="en-US"/>
-        </w:rPr>
-        <w:tab/>
-        <w:t>#0</w:t>
-      </w:r>
-      <w:r>
-        <w:rPr>
-          <w:lang w:val="en-US"/>
-        </w:rPr>
-        <w:tab/>
-      </w:r>
-      <w:r>
-        <w:rPr>
-          <w:lang w:val="en-US"/>
-        </w:rPr>
-        <w:tab/>
-      </w:r>
-      <w:r>
-        <w:rPr>
-          <w:lang w:val="en-US"/>
-        </w:rPr>
-        <w:tab/>
-      </w:r>
-    </w:p>
-    <w:p>
-      <w:pPr>
-        <w:rPr>
-          <w:lang w:val="en-US"/>
-        </w:rPr>
-      </w:pPr>
-      <w:proofErr w:type="spellStart"/>
-      <w:proofErr w:type="gramStart"/>
-      <w:r>
-        <w:rPr>
-          <w:lang w:val="en-US"/>
-        </w:rPr>
-        <w:t>DataKnown</w:t>
-      </w:r>
-      <w:proofErr w:type="spellEnd"/>
-      <w:r>
-        <w:rPr>
-          <w:lang w:val="en-US"/>
-        </w:rPr>
-        <w:t>(</w:t>
-      </w:r>
-      <w:proofErr w:type="gramEnd"/>
-      <w:r>
-        <w:rPr>
-          <w:lang w:val="en-US"/>
-        </w:rPr>
-        <w:t>DES2017)</w:t>
-      </w:r>
-      <w:r>
-        <w:rPr>
-          <w:lang w:val="en-US"/>
-        </w:rPr>
-        <w:tab/>
-      </w:r>
-      <w:r>
-        <w:rPr>
-          <w:lang w:val="en-US"/>
-        </w:rPr>
-        <w:tab/>
-      </w:r>
-      <w:r>
-        <w:rPr>
-          <w:lang w:val="en-US"/>
-        </w:rPr>
-        <w:tab/>
-      </w:r>
-      <w:r>
-        <w:rPr>
-          <w:lang w:val="en-US"/>
-        </w:rPr>
-        <w:t>18</w:t>
-      </w:r>
-      <w:r>
-        <w:rPr>
-          <w:lang w:val="en-US"/>
-        </w:rPr>
-        <w:tab/>
-      </w:r>
-      <w:r>
-        <w:rPr>
-          <w:lang w:val="en-US"/>
-        </w:rPr>
-        <w:tab/>
-      </w:r>
-      <w:r>
-        <w:rPr>
-          <w:lang w:val="en-US"/>
-        </w:rPr>
-        <w:t>29</w:t>
-      </w:r>
-      <w:r>
-        <w:rPr>
-          <w:lang w:val="en-US"/>
-        </w:rPr>
-        <w:tab/>
-      </w:r>
-      <w:r>
-        <w:rPr>
-          <w:lang w:val="en-US"/>
-        </w:rPr>
-        <w:tab/>
-      </w:r>
-      <w:r>
-        <w:rPr>
-          <w:lang w:val="en-US"/>
-        </w:rPr>
-        <w:tab/>
-      </w:r>
-      <w:r>
-        <w:rPr>
-          <w:lang w:val="en-US"/>
-        </w:rPr>
-        <w:t>18</w:t>
-      </w:r>
-      <w:r>
-        <w:rPr>
-          <w:lang w:val="en-US"/>
-        </w:rPr>
-        <w:t>/47</w:t>
-      </w:r>
-    </w:p>
-    <w:p>
-      <w:pPr>
-        <w:rPr>
-          <w:lang w:val="en-US"/>
-        </w:rPr>
-      </w:pPr>
-      <w:proofErr w:type="gramStart"/>
-      <w:r>
-        <w:rPr>
-          <w:lang w:val="en-US"/>
-        </w:rPr>
-        <w:t>Unknown(</w:t>
-      </w:r>
-      <w:proofErr w:type="spellStart"/>
-      <w:proofErr w:type="gramEnd"/>
-      <w:r>
-        <w:rPr>
-          <w:lang w:val="en-US"/>
-        </w:rPr>
-        <w:t>Unknown_Processed</w:t>
-      </w:r>
-      <w:proofErr w:type="spellEnd"/>
-      <w:r>
-        <w:rPr>
-          <w:lang w:val="en-US"/>
-        </w:rPr>
-        <w:t>)</w:t>
-      </w:r>
-      <w:r>
-        <w:rPr>
-          <w:lang w:val="en-US"/>
-        </w:rPr>
-        <w:tab/>
-      </w:r>
-      <w:r>
-        <w:rPr>
-          <w:lang w:val="en-US"/>
-        </w:rPr>
-        <w:tab/>
-      </w:r>
-      <w:r>
-        <w:rPr>
-          <w:lang w:val="en-US"/>
-        </w:rPr>
-        <w:t>0</w:t>
-      </w:r>
-      <w:r>
-        <w:rPr>
-          <w:lang w:val="en-US"/>
-        </w:rPr>
-        <w:tab/>
-      </w:r>
-      <w:r>
-        <w:rPr>
-          <w:lang w:val="en-US"/>
-        </w:rPr>
-        <w:tab/>
-      </w:r>
-      <w:r>
-        <w:rPr>
-          <w:lang w:val="en-US"/>
-        </w:rPr>
-        <w:t>47</w:t>
-      </w:r>
-      <w:r>
-        <w:rPr>
-          <w:lang w:val="en-US"/>
-        </w:rPr>
-        <w:tab/>
-      </w:r>
-      <w:r>
-        <w:rPr>
-          <w:lang w:val="en-US"/>
-        </w:rPr>
-        <w:tab/>
-      </w:r>
-      <w:r>
-        <w:rPr>
-          <w:lang w:val="en-US"/>
-        </w:rPr>
-        <w:tab/>
-        <w:t xml:space="preserve">  </w:t>
-      </w:r>
-      <w:r>
-        <w:rPr>
-          <w:lang w:val="en-US"/>
-        </w:rPr>
-        <w:t>47</w:t>
-      </w:r>
-      <w:r>
-        <w:rPr>
-          <w:lang w:val="en-US"/>
-        </w:rPr>
-        <w:t>/47</w:t>
-      </w:r>
-    </w:p>
-    <w:p>
-      <w:pPr>
-        <w:rPr>
-          <w:lang w:val="en-US"/>
-        </w:rPr>
-      </w:pPr>
-    </w:p>
-    <w:p>
-      <w:pPr>
-        <w:rPr>
-          <w:b/>
-          <w:bCs/>
-          <w:u w:val="single"/>
-          <w:lang w:val="en-US"/>
-        </w:rPr>
-      </w:pPr>
-      <w:r>
-        <w:rPr>
-          <w:b/>
-          <w:bCs/>
-          <w:u w:val="single"/>
-          <w:lang w:val="en-US"/>
-        </w:rPr>
-        <w:t>Not Using Gaussian Normalization (block 14):</w:t>
-      </w:r>
-    </w:p>
-    <w:p>
-      <w:pPr>
-        <w:rPr>
-          <w:lang w:val="en-US"/>
-        </w:rPr>
-      </w:pPr>
-      <w:r>
-        <w:rPr>
-          <w:lang w:val="en-US"/>
-        </w:rPr>
-        <w:t xml:space="preserve">Accuracy on Test: </w:t>
-      </w:r>
-      <w:r>
-        <w:rPr>
-          <w:lang w:val="en-US"/>
-        </w:rPr>
-        <w:t>50</w:t>
-      </w:r>
-      <w:r>
-        <w:rPr>
-          <w:lang w:val="en-US"/>
-        </w:rPr>
-        <w:t>.0</w:t>
-      </w:r>
-    </w:p>
-    <w:p>
-      <w:pPr>
-        <w:rPr>
-          <w:lang w:val="en-US"/>
-        </w:rPr>
-      </w:pPr>
-    </w:p>
-    <w:p>
-      <w:pPr>
-        <w:rPr>
-          <w:u w:val="single"/>
-          <w:lang w:val="en-US"/>
-        </w:rPr>
-      </w:pPr>
-      <w:r>
-        <w:rPr>
-          <w:u w:val="single"/>
-          <w:lang w:val="en-US"/>
-        </w:rPr>
-        <w:t>Unseen:</w:t>
-      </w:r>
-    </w:p>
-    <w:p>
-      <w:pPr>
-        <w:rPr>
-          <w:lang w:val="en-US"/>
-        </w:rPr>
-      </w:pPr>
-      <w:r>
-        <w:rPr>
-          <w:lang w:val="en-US"/>
-        </w:rPr>
-        <w:tab/>
-      </w:r>
-      <w:r>
-        <w:rPr>
-          <w:lang w:val="en-US"/>
-        </w:rPr>
-        <w:tab/>
-      </w:r>
-      <w:r>
-        <w:rPr>
-          <w:lang w:val="en-US"/>
-        </w:rPr>
-        <w:tab/>
-      </w:r>
-      <w:r>
-        <w:rPr>
-          <w:lang w:val="en-US"/>
-        </w:rPr>
-        <w:tab/>
-      </w:r>
-      <w:r>
-        <w:rPr>
-          <w:lang w:val="en-US"/>
-        </w:rPr>
-        <w:tab/>
-      </w:r>
-      <w:r>
-        <w:rPr>
-          <w:lang w:val="en-US"/>
-        </w:rPr>
-        <w:tab/>
-        <w:t>#1</w:t>
-      </w:r>
-      <w:r>
-        <w:rPr>
-          <w:lang w:val="en-US"/>
-        </w:rPr>
-        <w:tab/>
-      </w:r>
-      <w:r>
-        <w:rPr>
-          <w:lang w:val="en-US"/>
-        </w:rPr>
-        <w:tab/>
-        <w:t>#0</w:t>
-      </w:r>
-      <w:r>
-        <w:rPr>
-          <w:lang w:val="en-US"/>
-        </w:rPr>
-        <w:tab/>
-      </w:r>
-      <w:r>
-        <w:rPr>
-          <w:lang w:val="en-US"/>
-        </w:rPr>
-        <w:tab/>
-      </w:r>
-      <w:r>
-        <w:rPr>
-          <w:lang w:val="en-US"/>
-        </w:rPr>
-        <w:tab/>
-      </w:r>
-    </w:p>
-    <w:p>
-      <w:pPr>
-        <w:rPr>
-          <w:lang w:val="en-US"/>
-        </w:rPr>
-      </w:pPr>
-      <w:proofErr w:type="spellStart"/>
-      <w:proofErr w:type="gramStart"/>
-      <w:r>
-        <w:rPr>
-          <w:lang w:val="en-US"/>
-        </w:rPr>
-        <w:t>DataKnown</w:t>
-      </w:r>
-      <w:proofErr w:type="spellEnd"/>
-      <w:r>
-        <w:rPr>
-          <w:lang w:val="en-US"/>
-        </w:rPr>
-        <w:t>(</w:t>
-      </w:r>
-      <w:proofErr w:type="gramEnd"/>
-      <w:r>
-        <w:rPr>
-          <w:lang w:val="en-US"/>
-        </w:rPr>
-        <w:t>DES2017)</w:t>
-      </w:r>
-      <w:r>
-        <w:rPr>
-          <w:lang w:val="en-US"/>
-        </w:rPr>
-        <w:tab/>
-      </w:r>
-      <w:r>
-        <w:rPr>
-          <w:lang w:val="en-US"/>
-        </w:rPr>
-        <w:tab/>
-      </w:r>
-      <w:r>
-        <w:rPr>
-          <w:lang w:val="en-US"/>
-        </w:rPr>
-        <w:tab/>
-      </w:r>
-      <w:r>
-        <w:rPr>
-          <w:lang w:val="en-US"/>
-        </w:rPr>
-        <w:t>0</w:t>
-      </w:r>
-      <w:r>
-        <w:rPr>
-          <w:lang w:val="en-US"/>
-        </w:rPr>
-        <w:tab/>
-      </w:r>
-      <w:r>
-        <w:rPr>
-          <w:lang w:val="en-US"/>
-        </w:rPr>
-        <w:tab/>
-      </w:r>
-      <w:r>
-        <w:rPr>
-          <w:lang w:val="en-US"/>
-        </w:rPr>
-        <w:t>47</w:t>
-      </w:r>
-      <w:r>
-        <w:rPr>
-          <w:lang w:val="en-US"/>
-        </w:rPr>
-        <w:tab/>
-      </w:r>
-      <w:r>
-        <w:rPr>
-          <w:lang w:val="en-US"/>
-        </w:rPr>
-        <w:tab/>
-      </w:r>
-      <w:r>
-        <w:rPr>
-          <w:lang w:val="en-US"/>
-        </w:rPr>
-        <w:tab/>
-      </w:r>
-      <w:r>
-        <w:rPr>
-          <w:lang w:val="en-US"/>
-        </w:rPr>
-        <w:t xml:space="preserve">     0</w:t>
-      </w:r>
-      <w:r>
-        <w:rPr>
-          <w:lang w:val="en-US"/>
-        </w:rPr>
-        <w:t>/47</w:t>
-      </w:r>
-    </w:p>
-    <w:p>
-      <w:pPr>
-        <w:rPr>
-          <w:lang w:val="en-US"/>
-        </w:rPr>
-      </w:pPr>
-      <w:proofErr w:type="gramStart"/>
-      <w:r>
-        <w:rPr>
-          <w:lang w:val="en-US"/>
-        </w:rPr>
-        <w:t>Unknown(</w:t>
-      </w:r>
-      <w:proofErr w:type="spellStart"/>
-      <w:proofErr w:type="gramEnd"/>
-      <w:r>
-        <w:rPr>
-          <w:lang w:val="en-US"/>
-        </w:rPr>
-        <w:t>Unknown_Processed</w:t>
-      </w:r>
-      <w:proofErr w:type="spellEnd"/>
-      <w:r>
-        <w:rPr>
-          <w:lang w:val="en-US"/>
-        </w:rPr>
-        <w:t>)</w:t>
-      </w:r>
-      <w:r>
-        <w:rPr>
-          <w:lang w:val="en-US"/>
-        </w:rPr>
-        <w:tab/>
-      </w:r>
-      <w:r>
-        <w:rPr>
-          <w:lang w:val="en-US"/>
-        </w:rPr>
-        <w:tab/>
-      </w:r>
-      <w:r>
-        <w:rPr>
-          <w:lang w:val="en-US"/>
-        </w:rPr>
-        <w:t>0</w:t>
-      </w:r>
-      <w:r>
-        <w:rPr>
-          <w:lang w:val="en-US"/>
-        </w:rPr>
-        <w:tab/>
-      </w:r>
-      <w:r>
-        <w:rPr>
-          <w:lang w:val="en-US"/>
-        </w:rPr>
-        <w:tab/>
-      </w:r>
-      <w:r>
-        <w:rPr>
-          <w:lang w:val="en-US"/>
-        </w:rPr>
-        <w:t>47</w:t>
-      </w:r>
-      <w:r>
-        <w:rPr>
-          <w:lang w:val="en-US"/>
-        </w:rPr>
-        <w:tab/>
-      </w:r>
-      <w:r>
-        <w:rPr>
-          <w:lang w:val="en-US"/>
-        </w:rPr>
-        <w:tab/>
-      </w:r>
-      <w:r>
-        <w:rPr>
-          <w:lang w:val="en-US"/>
-        </w:rPr>
-        <w:tab/>
-        <w:t xml:space="preserve"> </w:t>
-      </w:r>
-      <w:r>
-        <w:rPr>
-          <w:lang w:val="en-US"/>
-        </w:rPr>
-        <w:t xml:space="preserve"> </w:t>
-      </w:r>
-      <w:r>
-        <w:rPr>
-          <w:lang w:val="en-US"/>
-        </w:rPr>
-        <w:t>47</w:t>
-      </w:r>
-      <w:r>
-        <w:rPr>
-          <w:lang w:val="en-US"/>
-        </w:rPr>
-        <w:t>/47</w:t>
-      </w:r>
+    </w:p>
+    <w:p>
+      <w:pPr>
+        <w:rPr>
+          <w:lang w:val="en-US"/>
+        </w:rPr>
+      </w:pPr>
     </w:p>
     <w:p>
       <w:pPr>
@@ -3047,6 +2883,127 @@
     </w:sectPr>
   </w:body>
 </w:document>
+</file>
+
+<file path=word/numbering.xml><?xml version="1.0" encoding="utf-8"?>
+<w:numbering xmlns:wpc="http://schemas.microsoft.com/office/word/2010/wordprocessingCanvas" xmlns:cx="http://schemas.microsoft.com/office/drawing/2014/chartex" xmlns:cx1="http://schemas.microsoft.com/office/drawing/2015/9/8/chartex" xmlns:cx2="http://schemas.microsoft.com/office/drawing/2015/10/21/chartex" xmlns:cx3="http://schemas.microsoft.com/office/drawing/2016/5/9/chartex" xmlns:cx4="http://schemas.microsoft.com/office/drawing/2016/5/10/chartex" xmlns:cx5="http://schemas.microsoft.com/office/drawing/2016/5/11/chartex" xmlns:cx6="http://schemas.microsoft.com/office/drawing/2016/5/12/chartex" xmlns:cx7="http://schemas.microsoft.com/office/drawing/2016/5/13/chartex" xmlns:cx8="http://schemas.microsoft.com/office/drawing/2016/5/14/chartex" xmlns:mc="http://schemas.openxmlformats.org/markup-compatibility/2006" xmlns:aink="http://schemas.microsoft.com/office/drawing/2016/ink" xmlns:am3d="http://schemas.microsoft.com/office/drawing/2017/model3d" xmlns:o="urn:schemas-microsoft-com:office:office" xmlns:r="http://schemas.openxmlformats.org/officeDocument/2006/relationships" xmlns:m="http://schemas.openxmlformats.org/officeDocument/2006/math" xmlns:v="urn:schemas-microsoft-com:vml" xmlns:wp14="http://schemas.microsoft.com/office/word/2010/wordprocessingDrawing" xmlns:wp="http://schemas.openxmlformats.org/drawingml/2006/wordprocessingDrawing" xmlns:w10="urn:schemas-microsoft-com:office:word" xmlns:w="http://schemas.openxmlformats.org/wordprocessingml/2006/main" xmlns:w14="http://schemas.microsoft.com/office/word/2010/wordml" xmlns:w15="http://schemas.microsoft.com/office/word/2012/wordml" xmlns:w16cid="http://schemas.microsoft.com/office/word/2016/wordml/cid" xmlns:w16se="http://schemas.microsoft.com/office/word/2015/wordml/symex" xmlns:wpg="http://schemas.microsoft.com/office/word/2010/wordprocessingGroup" xmlns:wpi="http://schemas.microsoft.com/office/word/2010/wordprocessingInk" xmlns:wne="http://schemas.microsoft.com/office/word/2006/wordml" xmlns:wps="http://schemas.microsoft.com/office/word/2010/wordprocessingShape" mc:Ignorable="w14 w15 w16se w16cid wp14">
+  <w:abstractNum w:abstractNumId="0" w15:restartNumberingAfterBreak="0">
+    <w:nsid w:val="1CA35FA5"/>
+    <w:multiLevelType w:val="hybridMultilevel"/>
+    <w:tmpl w:val="FCE21968"/>
+    <w:lvl w:ilvl="0" w:tplc="08090001">
+      <w:start w:val="1"/>
+      <w:numFmt w:val="bullet"/>
+      <w:lvlText w:val=""/>
+      <w:lvlJc w:val="left"/>
+      <w:pPr>
+        <w:ind w:left="720" w:hanging="360"/>
+      </w:pPr>
+      <w:rPr>
+        <w:rFonts w:ascii="Symbol" w:hAnsi="Symbol" w:cs="Symbol" w:hint="default"/>
+      </w:rPr>
+    </w:lvl>
+    <w:lvl w:ilvl="1" w:tplc="08090003" w:tentative="1">
+      <w:start w:val="1"/>
+      <w:numFmt w:val="bullet"/>
+      <w:lvlText w:val="o"/>
+      <w:lvlJc w:val="left"/>
+      <w:pPr>
+        <w:ind w:left="1440" w:hanging="360"/>
+      </w:pPr>
+      <w:rPr>
+        <w:rFonts w:ascii="Courier New" w:hAnsi="Courier New" w:cs="Courier New" w:hint="default"/>
+      </w:rPr>
+    </w:lvl>
+    <w:lvl w:ilvl="2" w:tplc="08090005" w:tentative="1">
+      <w:start w:val="1"/>
+      <w:numFmt w:val="bullet"/>
+      <w:lvlText w:val=""/>
+      <w:lvlJc w:val="left"/>
+      <w:pPr>
+        <w:ind w:left="2160" w:hanging="360"/>
+      </w:pPr>
+      <w:rPr>
+        <w:rFonts w:ascii="Wingdings" w:hAnsi="Wingdings" w:cs="Wingdings" w:hint="default"/>
+      </w:rPr>
+    </w:lvl>
+    <w:lvl w:ilvl="3" w:tplc="08090001" w:tentative="1">
+      <w:start w:val="1"/>
+      <w:numFmt w:val="bullet"/>
+      <w:lvlText w:val=""/>
+      <w:lvlJc w:val="left"/>
+      <w:pPr>
+        <w:ind w:left="2880" w:hanging="360"/>
+      </w:pPr>
+      <w:rPr>
+        <w:rFonts w:ascii="Symbol" w:hAnsi="Symbol" w:cs="Symbol" w:hint="default"/>
+      </w:rPr>
+    </w:lvl>
+    <w:lvl w:ilvl="4" w:tplc="08090003" w:tentative="1">
+      <w:start w:val="1"/>
+      <w:numFmt w:val="bullet"/>
+      <w:lvlText w:val="o"/>
+      <w:lvlJc w:val="left"/>
+      <w:pPr>
+        <w:ind w:left="3600" w:hanging="360"/>
+      </w:pPr>
+      <w:rPr>
+        <w:rFonts w:ascii="Courier New" w:hAnsi="Courier New" w:cs="Courier New" w:hint="default"/>
+      </w:rPr>
+    </w:lvl>
+    <w:lvl w:ilvl="5" w:tplc="08090005" w:tentative="1">
+      <w:start w:val="1"/>
+      <w:numFmt w:val="bullet"/>
+      <w:lvlText w:val=""/>
+      <w:lvlJc w:val="left"/>
+      <w:pPr>
+        <w:ind w:left="4320" w:hanging="360"/>
+      </w:pPr>
+      <w:rPr>
+        <w:rFonts w:ascii="Wingdings" w:hAnsi="Wingdings" w:cs="Wingdings" w:hint="default"/>
+      </w:rPr>
+    </w:lvl>
+    <w:lvl w:ilvl="6" w:tplc="08090001" w:tentative="1">
+      <w:start w:val="1"/>
+      <w:numFmt w:val="bullet"/>
+      <w:lvlText w:val=""/>
+      <w:lvlJc w:val="left"/>
+      <w:pPr>
+        <w:ind w:left="5040" w:hanging="360"/>
+      </w:pPr>
+      <w:rPr>
+        <w:rFonts w:ascii="Symbol" w:hAnsi="Symbol" w:cs="Symbol" w:hint="default"/>
+      </w:rPr>
+    </w:lvl>
+    <w:lvl w:ilvl="7" w:tplc="08090003" w:tentative="1">
+      <w:start w:val="1"/>
+      <w:numFmt w:val="bullet"/>
+      <w:lvlText w:val="o"/>
+      <w:lvlJc w:val="left"/>
+      <w:pPr>
+        <w:ind w:left="5760" w:hanging="360"/>
+      </w:pPr>
+      <w:rPr>
+        <w:rFonts w:ascii="Courier New" w:hAnsi="Courier New" w:cs="Courier New" w:hint="default"/>
+      </w:rPr>
+    </w:lvl>
+    <w:lvl w:ilvl="8" w:tplc="08090005" w:tentative="1">
+      <w:start w:val="1"/>
+      <w:numFmt w:val="bullet"/>
+      <w:lvlText w:val=""/>
+      <w:lvlJc w:val="left"/>
+      <w:pPr>
+        <w:ind w:left="6480" w:hanging="360"/>
+      </w:pPr>
+      <w:rPr>
+        <w:rFonts w:ascii="Wingdings" w:hAnsi="Wingdings" w:cs="Wingdings" w:hint="default"/>
+      </w:rPr>
+    </w:lvl>
+  </w:abstractNum>
+  <w:num w:numId="1">
+    <w:abstractNumId w:val="0"/>
+  </w:num>
+</w:numbering>
 </file>
 
 <file path=word/styles.xml><?xml version="1.0" encoding="utf-8"?>
@@ -3524,6 +3481,17 @@
       <w:lang w:eastAsia="en-GB"/>
     </w:rPr>
   </w:style>
+  <w:style w:type="paragraph" w:styleId="ListParagraph">
+    <w:name w:val="List Paragraph"/>
+    <w:basedOn w:val="Normal"/>
+    <w:uiPriority w:val="34"/>
+    <w:qFormat/>
+    <w:rsid w:val="008A011E"/>
+    <w:pPr>
+      <w:ind w:left="720"/>
+      <w:contextualSpacing/>
+    </w:pPr>
+  </w:style>
 </w:styles>
 </file>
 

</xml_diff>